<commit_message>
Added documentation and folders
</commit_message>
<xml_diff>
--- a/Meeting Minutes/Meeting Minutes 1.docx
+++ b/Meeting Minutes/Meeting Minutes 1.docx
@@ -1017,7 +1017,6 @@
             <w:tcW w:w="557" w:type="dxa"/>
             <w:tcBorders>
               <w:left w:val="single" w:sz="8" w:space="0" w:color="808080"/>
-              <w:bottom w:val="single" w:sz="8" w:space="0" w:color="808080"/>
               <w:right w:val="single" w:sz="8" w:space="0" w:color="808080"/>
             </w:tcBorders>
             <w:tcMar>
@@ -1046,7 +1045,6 @@
           <w:tcPr>
             <w:tcW w:w="2626" w:type="dxa"/>
             <w:tcBorders>
-              <w:bottom w:val="single" w:sz="8" w:space="0" w:color="808080"/>
               <w:right w:val="single" w:sz="8" w:space="0" w:color="808080"/>
             </w:tcBorders>
             <w:tcMar>
@@ -1079,7 +1077,6 @@
           <w:tcPr>
             <w:tcW w:w="4711" w:type="dxa"/>
             <w:tcBorders>
-              <w:bottom w:val="single" w:sz="8" w:space="0" w:color="808080"/>
               <w:right w:val="single" w:sz="8" w:space="0" w:color="808080"/>
             </w:tcBorders>
             <w:tcMar>
@@ -1103,7 +1100,6 @@
           <w:tcPr>
             <w:tcW w:w="2982" w:type="dxa"/>
             <w:tcBorders>
-              <w:bottom w:val="single" w:sz="8" w:space="0" w:color="808080"/>
               <w:right w:val="single" w:sz="8" w:space="0" w:color="808080"/>
             </w:tcBorders>
             <w:tcMar>
@@ -1143,24 +1139,199 @@
           <w:tcPr>
             <w:tcW w:w="2233" w:type="dxa"/>
             <w:tcBorders>
-              <w:bottom w:val="single" w:sz="8" w:space="0" w:color="808080"/>
-              <w:right w:val="single" w:sz="8" w:space="0" w:color="808080"/>
-            </w:tcBorders>
-            <w:tcMar>
-              <w:top w:w="5" w:type="dxa"/>
-              <w:left w:w="5" w:type="dxa"/>
-              <w:bottom w:w="5" w:type="dxa"/>
-              <w:right w:w="5" w:type="dxa"/>
-            </w:tcMar>
-          </w:tcPr>
-          <w:p>
-            <w:pPr>
-              <w:widowControl w:val="0"/>
-              <w:rPr>
-                <w:sz w:val="20"/>
-                <w:szCs w:val="20"/>
-              </w:rPr>
-            </w:pPr>
+              <w:right w:val="single" w:sz="8" w:space="0" w:color="808080"/>
+            </w:tcBorders>
+            <w:tcMar>
+              <w:top w:w="5" w:type="dxa"/>
+              <w:left w:w="5" w:type="dxa"/>
+              <w:bottom w:w="5" w:type="dxa"/>
+              <w:right w:w="5" w:type="dxa"/>
+            </w:tcMar>
+          </w:tcPr>
+          <w:p>
+            <w:pPr>
+              <w:widowControl w:val="0"/>
+              <w:rPr>
+                <w:sz w:val="20"/>
+                <w:szCs w:val="20"/>
+              </w:rPr>
+            </w:pPr>
+          </w:p>
+        </w:tc>
+        <w:tc>
+          <w:tcPr>
+            <w:tcW w:w="2265" w:type="dxa"/>
+            <w:tcBorders>
+              <w:right w:val="single" w:sz="8" w:space="0" w:color="808080"/>
+            </w:tcBorders>
+          </w:tcPr>
+          <w:p>
+            <w:pPr>
+              <w:widowControl w:val="0"/>
+              <w:rPr>
+                <w:sz w:val="20"/>
+                <w:szCs w:val="20"/>
+              </w:rPr>
+            </w:pPr>
+          </w:p>
+        </w:tc>
+      </w:tr>
+      <w:tr>
+        <w:trPr>
+          <w:jc w:val="center"/>
+        </w:trPr>
+        <w:tc>
+          <w:tcPr>
+            <w:tcW w:w="557" w:type="dxa"/>
+            <w:tcBorders>
+              <w:left w:val="single" w:sz="8" w:space="0" w:color="808080"/>
+              <w:bottom w:val="single" w:sz="8" w:space="0" w:color="808080"/>
+              <w:right w:val="single" w:sz="8" w:space="0" w:color="808080"/>
+            </w:tcBorders>
+            <w:tcMar>
+              <w:top w:w="5" w:type="dxa"/>
+              <w:left w:w="5" w:type="dxa"/>
+              <w:bottom w:w="5" w:type="dxa"/>
+              <w:right w:w="5" w:type="dxa"/>
+            </w:tcMar>
+          </w:tcPr>
+          <w:p>
+            <w:pPr>
+              <w:widowControl w:val="0"/>
+              <w:rPr>
+                <w:b/>
+                <w:sz w:val="20"/>
+                <w:szCs w:val="20"/>
+                <w:highlight w:val="white"/>
+              </w:rPr>
+            </w:pPr>
+            <w:r>
+              <w:rPr>
+                <w:b/>
+                <w:sz w:val="20"/>
+                <w:szCs w:val="20"/>
+                <w:highlight w:val="white"/>
+              </w:rPr>
+              <w:t>3</w:t>
+            </w:r>
+          </w:p>
+        </w:tc>
+        <w:tc>
+          <w:tcPr>
+            <w:tcW w:w="2626" w:type="dxa"/>
+            <w:tcBorders>
+              <w:bottom w:val="single" w:sz="8" w:space="0" w:color="808080"/>
+              <w:right w:val="single" w:sz="8" w:space="0" w:color="808080"/>
+            </w:tcBorders>
+            <w:tcMar>
+              <w:top w:w="5" w:type="dxa"/>
+              <w:left w:w="5" w:type="dxa"/>
+              <w:bottom w:w="5" w:type="dxa"/>
+              <w:right w:w="5" w:type="dxa"/>
+            </w:tcMar>
+          </w:tcPr>
+          <w:p>
+            <w:pPr>
+              <w:widowControl w:val="0"/>
+            </w:pPr>
+            <w:r>
+              <w:t>Set up git-hub</w:t>
+            </w:r>
+          </w:p>
+        </w:tc>
+        <w:tc>
+          <w:tcPr>
+            <w:tcW w:w="4711" w:type="dxa"/>
+            <w:tcBorders>
+              <w:bottom w:val="single" w:sz="8" w:space="0" w:color="808080"/>
+              <w:right w:val="single" w:sz="8" w:space="0" w:color="808080"/>
+            </w:tcBorders>
+            <w:tcMar>
+              <w:top w:w="5" w:type="dxa"/>
+              <w:left w:w="5" w:type="dxa"/>
+              <w:bottom w:w="5" w:type="dxa"/>
+              <w:right w:w="5" w:type="dxa"/>
+            </w:tcMar>
+          </w:tcPr>
+          <w:p>
+            <w:pPr>
+              <w:widowControl w:val="0"/>
+              <w:rPr>
+                <w:sz w:val="20"/>
+                <w:szCs w:val="20"/>
+              </w:rPr>
+            </w:pPr>
+          </w:p>
+        </w:tc>
+        <w:tc>
+          <w:tcPr>
+            <w:tcW w:w="2982" w:type="dxa"/>
+            <w:tcBorders>
+              <w:bottom w:val="single" w:sz="8" w:space="0" w:color="808080"/>
+              <w:right w:val="single" w:sz="8" w:space="0" w:color="808080"/>
+            </w:tcBorders>
+            <w:tcMar>
+              <w:top w:w="5" w:type="dxa"/>
+              <w:left w:w="5" w:type="dxa"/>
+              <w:bottom w:w="5" w:type="dxa"/>
+              <w:right w:w="5" w:type="dxa"/>
+            </w:tcMar>
+          </w:tcPr>
+          <w:p>
+            <w:pPr>
+              <w:widowControl w:val="0"/>
+              <w:rPr>
+                <w:sz w:val="20"/>
+                <w:szCs w:val="20"/>
+              </w:rPr>
+            </w:pPr>
+            <w:r>
+              <w:rPr>
+                <w:sz w:val="20"/>
+                <w:szCs w:val="20"/>
+              </w:rPr>
+              <w:t xml:space="preserve">Setting up team </w:t>
+            </w:r>
+            <w:proofErr w:type="spellStart"/>
+            <w:r>
+              <w:rPr>
+                <w:sz w:val="20"/>
+                <w:szCs w:val="20"/>
+              </w:rPr>
+              <w:t>github</w:t>
+            </w:r>
+            <w:proofErr w:type="spellEnd"/>
+          </w:p>
+        </w:tc>
+        <w:tc>
+          <w:tcPr>
+            <w:tcW w:w="2233" w:type="dxa"/>
+            <w:tcBorders>
+              <w:bottom w:val="single" w:sz="8" w:space="0" w:color="808080"/>
+              <w:right w:val="single" w:sz="8" w:space="0" w:color="808080"/>
+            </w:tcBorders>
+            <w:tcMar>
+              <w:top w:w="5" w:type="dxa"/>
+              <w:left w:w="5" w:type="dxa"/>
+              <w:bottom w:w="5" w:type="dxa"/>
+              <w:right w:w="5" w:type="dxa"/>
+            </w:tcMar>
+          </w:tcPr>
+          <w:p>
+            <w:pPr>
+              <w:widowControl w:val="0"/>
+              <w:rPr>
+                <w:sz w:val="20"/>
+                <w:szCs w:val="20"/>
+              </w:rPr>
+            </w:pPr>
+            <w:r>
+              <w:rPr>
+                <w:sz w:val="20"/>
+                <w:szCs w:val="20"/>
+              </w:rPr>
+              <w:t>Kyriece</w:t>
+            </w:r>
           </w:p>
         </w:tc>
         <w:tc>

</xml_diff>